<commit_message>
Respect date format when updating docproperty.
</commit_message>
<xml_diff>
--- a/tests/docs/date_docproperties_with_format.docx
+++ b/tests/docs/date_docproperties_with_format.docx
@@ -30,7 +30,103 @@
         <w:rPr>
           <w:lang w:val="fr-CH"/>
         </w:rPr>
-        <w:t>11.06.2019</w:t>
+        <w:t>11.06.19</w:t>
+      </w:r>
+      <w:r>
+        <w:rPr>
+          <w:lang w:val="fr-CH"/>
+        </w:rPr>
+        <w:fldChar w:fldCharType="end"/>
+      </w:r>
+    </w:p>
+    <w:p>
+      <w:pPr>
+        <w:rPr>
+          <w:lang w:val="fr-CH"/>
+        </w:rPr>
+      </w:pPr>
+      <w:r>
+        <w:rPr>
+          <w:lang w:val="fr-CH"/>
+        </w:rPr>
+        <w:fldChar w:fldCharType="begin"/>
+      </w:r>
+      <w:r>
+        <w:rPr>
+          <w:lang w:val="fr-CH"/>
+        </w:rPr>
+        <w:instrText xml:space="preserve"> DOCPROPERTY "Date Property"  \@ "DDDD DD MMMM YYYY" \* MERGEFORMAT </w:instrText>
+      </w:r>
+      <w:r>
+        <w:rPr>
+          <w:lang w:val="fr-CH"/>
+        </w:rPr>
+        <w:fldChar w:fldCharType="separate"/>
+      </w:r>
+      <w:proofErr w:type="gramStart"/>
+      <w:r>
+        <w:rPr>
+          <w:lang w:val="fr-CH"/>
+        </w:rPr>
+        <w:t>mardi</w:t>
+      </w:r>
+      <w:proofErr w:type="gramEnd"/>
+      <w:r>
+        <w:rPr>
+          <w:lang w:val="fr-CH"/>
+        </w:rPr>
+        <w:t xml:space="preserve"> 11 juin 2019</w:t>
+      </w:r>
+      <w:r>
+        <w:rPr>
+          <w:lang w:val="fr-CH"/>
+        </w:rPr>
+        <w:fldChar w:fldCharType="end"/>
+      </w:r>
+    </w:p>
+    <w:p>
+      <w:pPr>
+        <w:rPr>
+          <w:lang w:val="fr-CH"/>
+        </w:rPr>
+      </w:pPr>
+      <w:r>
+        <w:rPr>
+          <w:lang w:val="fr-CH"/>
+        </w:rPr>
+        <w:fldChar w:fldCharType="begin"/>
+      </w:r>
+      <w:r>
+        <w:rPr>
+          <w:lang w:val="fr-CH"/>
+        </w:rPr>
+        <w:instrText xml:space="preserve"> DOCPROPERTY "Date Property"  \@ "d-M-yy H:m:s" \* MERGEFORMAT </w:instrText>
+      </w:r>
+      <w:r>
+        <w:rPr>
+          <w:lang w:val="fr-CH"/>
+        </w:rPr>
+        <w:fldChar w:fldCharType="separate"/>
+      </w:r>
+      <w:r>
+        <w:rPr>
+          <w:lang w:val="fr-CH"/>
+        </w:rPr>
+        <w:t xml:space="preserve">11-6-19 </w:t>
+      </w:r>
+      <w:proofErr w:type="gramStart"/>
+      <w:r>
+        <w:rPr>
+          <w:lang w:val="fr-CH"/>
+        </w:rPr>
+        <w:t>0:</w:t>
+      </w:r>
+      <w:proofErr w:type="gramEnd"/>
+      <w:r>
+        <w:rPr>
+          <w:lang w:val="fr-CH"/>
+        </w:rPr>
+        <w:t>0:0</w:t>
       </w:r>
       <w:r>
         <w:rPr>

</xml_diff>